<commit_message>
small tweaks to conclusion
</commit_message>
<xml_diff>
--- a/author-response-to-reviewers.docx
+++ b/author-response-to-reviewers.docx
@@ -35,6 +35,40 @@
           <w:szCs w:val="19"/>
         </w:rPr>
         <w:t>s</w:t>
+      </w:r>
+    </w:p>
+    <w:p>
+      <w:pPr>
+        <w:rPr>
+          <w:rFonts w:ascii="Arial" w:hAnsi="Arial" w:cs="Arial"/>
+          <w:b/>
+          <w:bCs/>
+          <w:color w:val="538135" w:themeColor="accent6" w:themeShade="BF"/>
+          <w:sz w:val="19"/>
+          <w:szCs w:val="19"/>
+        </w:rPr>
+      </w:pPr>
+      <w:r>
+        <w:rPr>
+          <w:rFonts w:ascii="Arial" w:hAnsi="Arial" w:cs="Arial"/>
+          <w:b/>
+          <w:bCs/>
+          <w:color w:val="538135" w:themeColor="accent6" w:themeShade="BF"/>
+          <w:sz w:val="19"/>
+          <w:szCs w:val="19"/>
+        </w:rPr>
+        <w:t xml:space="preserve">We appreciate the work of the reviewers in helping to improve the paper. </w:t>
+      </w:r>
+      <w:r>
+        <w:rPr>
+          <w:rFonts w:ascii="Arial" w:hAnsi="Arial" w:cs="Arial"/>
+          <w:b/>
+          <w:bCs/>
+          <w:color w:val="538135" w:themeColor="accent6" w:themeShade="BF"/>
+          <w:sz w:val="19"/>
+          <w:szCs w:val="19"/>
+        </w:rPr>
+        <w:t xml:space="preserve"> We have revised it substantially.</w:t>
       </w:r>
     </w:p>
     <w:p>

</xml_diff>